<commit_message>
* My first try
</commit_message>
<xml_diff>
--- a/reports/subreport/AHD Final Project Data MEM report Yiren DAI.docx
+++ b/reports/subreport/AHD Final Project Data MEM report Yiren DAI.docx
@@ -7,26 +7,34 @@
         <w:pStyle w:val="Heading1"/>
       </w:pPr>
       <w:r>
-        <w:t>2.2 Component design &amp; test</w:t>
-      </w:r>
-    </w:p>
-    <w:p>
-      <w:pPr>
-        <w:pStyle w:val="Heading2"/>
-      </w:pPr>
-      <w:r>
-        <w:t>2.2.1 Component1</w:t>
-      </w:r>
-      <w:r>
-        <w:t xml:space="preserve"> Data Mem</w:t>
-      </w:r>
-    </w:p>
-    <w:p>
-      <w:r>
-        <w:t>Contributor: yd1257 Yiren DAI</w:t>
+        <w:t>TEST001</w:t>
       </w:r>
       <w:bookmarkStart w:id="0" w:name="_GoBack"/>
       <w:bookmarkEnd w:id="0"/>
+    </w:p>
+    <w:p>
+      <w:pPr>
+        <w:pStyle w:val="Heading1"/>
+      </w:pPr>
+      <w:r>
+        <w:t>2.2 Component design &amp; test</w:t>
+      </w:r>
+    </w:p>
+    <w:p>
+      <w:pPr>
+        <w:pStyle w:val="Heading2"/>
+      </w:pPr>
+      <w:r>
+        <w:t>2.2.1 Component1</w:t>
+      </w:r>
+      <w:r>
+        <w:t xml:space="preserve"> Data Mem</w:t>
+      </w:r>
+    </w:p>
+    <w:p>
+      <w:r>
+        <w:t>Contributor: yd1257 Yiren DAI</w:t>
+      </w:r>
     </w:p>
     <w:p>
       <w:pPr>
@@ -63,7 +71,7 @@
           <w:noProof/>
         </w:rPr>
         <w:drawing>
-          <wp:inline distT="0" distB="0" distL="0" distR="0" wp14:anchorId="7930DB0F" wp14:editId="0D782EDD">
+          <wp:inline distT="0" distB="0" distL="0" distR="0" wp14:anchorId="027B9BEF" wp14:editId="5B19C836">
             <wp:extent cx="1990725" cy="1666875"/>
             <wp:effectExtent l="0" t="0" r="9525" b="9525"/>
             <wp:docPr id="1" name="Picture 1"/>
@@ -131,7 +139,6 @@
           <w:rFonts w:ascii="Ubuntu Mono" w:hAnsi="Ubuntu Mono" w:cs="Ubuntu Mono"/>
         </w:rPr>
       </w:pPr>
-      <w:proofErr w:type="spellStart"/>
       <w:r>
         <w:rPr>
           <w:rFonts w:ascii="Ubuntu Mono" w:hAnsi="Ubuntu Mono" w:cs="Ubuntu Mono" w:hint="eastAsia"/>
@@ -144,7 +151,6 @@
         </w:rPr>
         <w:t>lk</w:t>
       </w:r>
-      <w:proofErr w:type="spellEnd"/>
       <w:r>
         <w:rPr>
           <w:rFonts w:ascii="Ubuntu Mono" w:hAnsi="Ubuntu Mono" w:cs="Ubuntu Mono" w:hint="eastAsia"/>
@@ -171,7 +177,6 @@
           <w:rFonts w:ascii="Ubuntu Mono" w:hAnsi="Ubuntu Mono" w:cs="Ubuntu Mono"/>
         </w:rPr>
       </w:pPr>
-      <w:proofErr w:type="spellStart"/>
       <w:r>
         <w:rPr>
           <w:rFonts w:ascii="Ubuntu Mono" w:hAnsi="Ubuntu Mono" w:cs="Ubuntu Mono" w:hint="eastAsia"/>
@@ -184,7 +189,6 @@
         </w:rPr>
         <w:t>st</w:t>
       </w:r>
-      <w:proofErr w:type="spellEnd"/>
       <w:r>
         <w:rPr>
           <w:rFonts w:ascii="Ubuntu Mono" w:hAnsi="Ubuntu Mono" w:cs="Ubuntu Mono" w:hint="eastAsia"/>
@@ -243,8 +247,6 @@
           <w:rFonts w:ascii="Ubuntu Mono" w:hAnsi="Ubuntu Mono" w:cs="Ubuntu Mono"/>
         </w:rPr>
       </w:pPr>
-      <w:proofErr w:type="spellStart"/>
-      <w:proofErr w:type="gramStart"/>
       <w:r>
         <w:rPr>
           <w:rFonts w:ascii="Ubuntu Mono" w:hAnsi="Ubuntu Mono" w:cs="Ubuntu Mono"/>
@@ -255,21 +257,7 @@
         <w:rPr>
           <w:rFonts w:ascii="Ubuntu Mono" w:hAnsi="Ubuntu Mono" w:cs="Ubuntu Mono"/>
         </w:rPr>
-        <w:t>ddr</w:t>
-      </w:r>
-      <w:proofErr w:type="spellEnd"/>
-      <w:r>
-        <w:rPr>
-          <w:rFonts w:ascii="Ubuntu Mono" w:hAnsi="Ubuntu Mono" w:cs="Ubuntu Mono"/>
-        </w:rPr>
-        <w:t>[</w:t>
-      </w:r>
-      <w:proofErr w:type="gramEnd"/>
-      <w:r>
-        <w:rPr>
-          <w:rFonts w:ascii="Ubuntu Mono" w:hAnsi="Ubuntu Mono" w:cs="Ubuntu Mono"/>
-        </w:rPr>
-        <w:t>31:0]</w:t>
+        <w:t>ddr[31:0]</w:t>
       </w:r>
       <w:r>
         <w:rPr>
@@ -281,21 +269,7 @@
         <w:rPr>
           <w:rFonts w:ascii="Ubuntu Mono" w:hAnsi="Ubuntu Mono" w:cs="Ubuntu Mono"/>
         </w:rPr>
-        <w:t xml:space="preserve">We use </w:t>
-      </w:r>
-      <w:proofErr w:type="spellStart"/>
-      <w:r>
-        <w:rPr>
-          <w:rFonts w:ascii="Ubuntu Mono" w:hAnsi="Ubuntu Mono" w:cs="Ubuntu Mono"/>
-        </w:rPr>
-        <w:t>addr</w:t>
-      </w:r>
-      <w:proofErr w:type="spellEnd"/>
-      <w:r>
-        <w:rPr>
-          <w:rFonts w:ascii="Ubuntu Mono" w:hAnsi="Ubuntu Mono" w:cs="Ubuntu Mono"/>
-        </w:rPr>
-        <w:t xml:space="preserve"> to select which row we want</w:t>
+        <w:t>We use addr to select which row we want</w:t>
       </w:r>
     </w:p>
     <w:p>
@@ -305,8 +279,6 @@
           <w:rFonts w:ascii="Ubuntu Mono" w:hAnsi="Ubuntu Mono" w:cs="Ubuntu Mono"/>
         </w:rPr>
       </w:pPr>
-      <w:proofErr w:type="spellStart"/>
-      <w:proofErr w:type="gramStart"/>
       <w:r>
         <w:rPr>
           <w:rFonts w:ascii="Ubuntu Mono" w:hAnsi="Ubuntu Mono" w:cs="Ubuntu Mono"/>
@@ -317,21 +289,7 @@
         <w:rPr>
           <w:rFonts w:ascii="Ubuntu Mono" w:hAnsi="Ubuntu Mono" w:cs="Ubuntu Mono"/>
         </w:rPr>
-        <w:t>d</w:t>
-      </w:r>
-      <w:proofErr w:type="spellEnd"/>
-      <w:r>
-        <w:rPr>
-          <w:rFonts w:ascii="Ubuntu Mono" w:hAnsi="Ubuntu Mono" w:cs="Ubuntu Mono"/>
-        </w:rPr>
-        <w:t>[</w:t>
-      </w:r>
-      <w:proofErr w:type="gramEnd"/>
-      <w:r>
-        <w:rPr>
-          <w:rFonts w:ascii="Ubuntu Mono" w:hAnsi="Ubuntu Mono" w:cs="Ubuntu Mono"/>
-        </w:rPr>
-        <w:t>31:0]</w:t>
+        <w:t>d[31:0]</w:t>
       </w:r>
       <w:r>
         <w:rPr>
@@ -378,39 +336,11 @@
           <w:rFonts w:ascii="Ubuntu Mono" w:hAnsi="Ubuntu Mono" w:cs="Ubuntu Mono"/>
         </w:rPr>
       </w:pPr>
-      <w:proofErr w:type="spellStart"/>
-      <w:proofErr w:type="gramStart"/>
-      <w:r>
-        <w:rPr>
-          <w:rFonts w:ascii="Ubuntu Mono" w:hAnsi="Ubuntu Mono" w:cs="Ubuntu Mono"/>
-        </w:rPr>
-        <w:t>r</w:t>
-      </w:r>
-      <w:r>
-        <w:rPr>
-          <w:rFonts w:ascii="Ubuntu Mono" w:hAnsi="Ubuntu Mono" w:cs="Ubuntu Mono"/>
-        </w:rPr>
-        <w:t>d</w:t>
-      </w:r>
-      <w:proofErr w:type="spellEnd"/>
-      <w:r>
-        <w:rPr>
-          <w:rFonts w:ascii="Ubuntu Mono" w:hAnsi="Ubuntu Mono" w:cs="Ubuntu Mono"/>
-        </w:rPr>
-        <w:t>[</w:t>
-      </w:r>
-      <w:proofErr w:type="gramEnd"/>
-      <w:r>
-        <w:rPr>
-          <w:rFonts w:ascii="Ubuntu Mono" w:hAnsi="Ubuntu Mono" w:cs="Ubuntu Mono"/>
-        </w:rPr>
-        <w:t>31:0]</w:t>
-      </w:r>
-      <w:r>
-        <w:rPr>
-          <w:rFonts w:ascii="Ubuntu Mono" w:hAnsi="Ubuntu Mono" w:cs="Ubuntu Mono"/>
-        </w:rPr>
-        <w:t xml:space="preserve">: </w:t>
+      <w:r>
+        <w:rPr>
+          <w:rFonts w:ascii="Ubuntu Mono" w:hAnsi="Ubuntu Mono" w:cs="Ubuntu Mono"/>
+        </w:rPr>
+        <w:t xml:space="preserve">rd[31:0]: </w:t>
       </w:r>
       <w:r>
         <w:rPr>
@@ -443,71 +373,7 @@
           <w:rFonts w:ascii="Ubuntu Mono" w:hAnsi="Ubuntu Mono" w:cs="Ubuntu Mono"/>
           <w:i/>
         </w:rPr>
-        <w:t xml:space="preserve">This part of VHDL code covers read from RAM and write to RAM </w:t>
-      </w:r>
-      <w:proofErr w:type="spellStart"/>
-      <w:r>
-        <w:rPr>
-          <w:rFonts w:ascii="Ubuntu Mono" w:hAnsi="Ubuntu Mono" w:cs="Ubuntu Mono"/>
-          <w:i/>
-        </w:rPr>
-        <w:t>vhdl</w:t>
-      </w:r>
-      <w:proofErr w:type="spellEnd"/>
-      <w:r>
-        <w:rPr>
-          <w:rFonts w:ascii="Ubuntu Mono" w:hAnsi="Ubuntu Mono" w:cs="Ubuntu Mono"/>
-          <w:i/>
-        </w:rPr>
-        <w:t xml:space="preserve"> code. Data Memory is a 128 rows * 32 columns matrix. For the 32 columns (32 bits), we allocated them into 4 combined columns, each part is 8-bits byte. For the 128 rows, we use </w:t>
-      </w:r>
-      <w:proofErr w:type="spellStart"/>
-      <w:r>
-        <w:rPr>
-          <w:rFonts w:ascii="Ubuntu Mono" w:hAnsi="Ubuntu Mono" w:cs="Ubuntu Mono"/>
-          <w:i/>
-        </w:rPr>
-        <w:t>addr</w:t>
-      </w:r>
-      <w:proofErr w:type="spellEnd"/>
-      <w:r>
-        <w:rPr>
-          <w:rFonts w:ascii="Ubuntu Mono" w:hAnsi="Ubuntu Mono" w:cs="Ubuntu Mono"/>
-          <w:i/>
-        </w:rPr>
-        <w:t xml:space="preserve"> to select which row we want. As we know, </w:t>
-      </w:r>
-      <w:proofErr w:type="spellStart"/>
-      <w:r>
-        <w:rPr>
-          <w:rFonts w:ascii="Ubuntu Mono" w:hAnsi="Ubuntu Mono" w:cs="Ubuntu Mono"/>
-          <w:i/>
-        </w:rPr>
-        <w:t>addr</w:t>
-      </w:r>
-      <w:proofErr w:type="spellEnd"/>
-      <w:r>
-        <w:rPr>
-          <w:rFonts w:ascii="Ubuntu Mono" w:hAnsi="Ubuntu Mono" w:cs="Ubuntu Mono"/>
-          <w:i/>
-        </w:rPr>
-        <w:t xml:space="preserve"> have 32 bits, 7 bits is enough to represent 128 </w:t>
-      </w:r>
-      <w:proofErr w:type="gramStart"/>
-      <w:r>
-        <w:rPr>
-          <w:rFonts w:ascii="Ubuntu Mono" w:hAnsi="Ubuntu Mono" w:cs="Ubuntu Mono"/>
-          <w:i/>
-        </w:rPr>
-        <w:t>rows(</w:t>
-      </w:r>
-      <w:proofErr w:type="gramEnd"/>
-      <w:r>
-        <w:rPr>
-          <w:rFonts w:ascii="Ubuntu Mono" w:hAnsi="Ubuntu Mono" w:cs="Ubuntu Mono"/>
-          <w:i/>
-        </w:rPr>
-        <w:t>2^7 = 128)</w:t>
+        <w:t>This part of VHDL code covers read from RAM and write to RAM vhdl code. Data Memory is a 128 rows * 32 columns matrix. For the 32 columns (32 bits), we allocated them into 4 combined columns, each part is 8-bits byte. For the 128 rows, we use addr to select which row we want. As we know, addr have 32 bits, 7 bits is enough to represent 128 rows(2^7 = 128)</w:t>
       </w:r>
     </w:p>
     <w:p>
@@ -516,13 +382,8 @@
       </w:pPr>
       <w:r>
         <w:lastRenderedPageBreak/>
-        <w:t xml:space="preserve">2.2.1.2 </w:t>
-      </w:r>
-      <w:proofErr w:type="spellStart"/>
-      <w:r>
-        <w:t>Testbench</w:t>
-      </w:r>
-      <w:proofErr w:type="spellEnd"/>
+        <w:t>2.2.1.2 Testbench</w:t>
+      </w:r>
     </w:p>
     <w:p>
       <w:pPr>
@@ -552,21 +413,8 @@
         </w:numPr>
         <w:jc w:val="left"/>
       </w:pPr>
-      <w:proofErr w:type="spellStart"/>
-      <w:r>
-        <w:t>addr</w:t>
-      </w:r>
-      <w:proofErr w:type="spellEnd"/>
-      <w:r>
-        <w:t xml:space="preserve"> from 0 – 127 and </w:t>
-      </w:r>
-      <w:proofErr w:type="spellStart"/>
-      <w:r>
-        <w:t>wd</w:t>
-      </w:r>
-      <w:proofErr w:type="spellEnd"/>
-      <w:r>
-        <w:t xml:space="preserve"> = </w:t>
+      <w:r>
+        <w:t xml:space="preserve">addr from 0 – 127 and wd = </w:t>
       </w:r>
       <w:r>
         <w:t>00000001000000100000001100000100</w:t>
@@ -582,21 +430,8 @@
         </w:numPr>
         <w:jc w:val="left"/>
       </w:pPr>
-      <w:proofErr w:type="spellStart"/>
-      <w:r>
-        <w:t>addr</w:t>
-      </w:r>
-      <w:proofErr w:type="spellEnd"/>
-      <w:r>
-        <w:t xml:space="preserve"> from 0 – 127 and </w:t>
-      </w:r>
-      <w:proofErr w:type="spellStart"/>
-      <w:r>
-        <w:t>wd</w:t>
-      </w:r>
-      <w:proofErr w:type="spellEnd"/>
-      <w:r>
-        <w:t xml:space="preserve"> = </w:t>
+      <w:r>
+        <w:t xml:space="preserve">addr from 0 – 127 and wd = </w:t>
       </w:r>
       <w:r>
         <w:t>00000100000000110000001000000001</w:t>
@@ -612,21 +447,8 @@
         </w:numPr>
         <w:jc w:val="left"/>
       </w:pPr>
-      <w:proofErr w:type="spellStart"/>
-      <w:r>
-        <w:t>addr</w:t>
-      </w:r>
-      <w:proofErr w:type="spellEnd"/>
-      <w:r>
-        <w:t xml:space="preserve"> from 0 – 127 and </w:t>
-      </w:r>
-      <w:proofErr w:type="spellStart"/>
-      <w:r>
-        <w:t>wd</w:t>
-      </w:r>
-      <w:proofErr w:type="spellEnd"/>
-      <w:r>
-        <w:t xml:space="preserve"> = </w:t>
+      <w:r>
+        <w:t xml:space="preserve">addr from 0 – 127 and wd = </w:t>
       </w:r>
       <w:r>
         <w:t>11111111111111101111110111111100</w:t>
@@ -642,21 +464,8 @@
         </w:numPr>
         <w:jc w:val="left"/>
       </w:pPr>
-      <w:proofErr w:type="spellStart"/>
-      <w:r>
-        <w:t>addr</w:t>
-      </w:r>
-      <w:proofErr w:type="spellEnd"/>
-      <w:r>
-        <w:t xml:space="preserve"> from 0 – 127 and </w:t>
-      </w:r>
-      <w:proofErr w:type="spellStart"/>
-      <w:r>
-        <w:t>wd</w:t>
-      </w:r>
-      <w:proofErr w:type="spellEnd"/>
-      <w:r>
-        <w:t xml:space="preserve"> =</w:t>
+      <w:r>
+        <w:t>addr from 0 – 127 and wd =</w:t>
       </w:r>
       <w:r>
         <w:t xml:space="preserve"> 11111100111111011111111011111111</w:t>
@@ -672,21 +481,8 @@
         </w:numPr>
         <w:jc w:val="left"/>
       </w:pPr>
-      <w:proofErr w:type="spellStart"/>
-      <w:r>
-        <w:t>addr</w:t>
-      </w:r>
-      <w:proofErr w:type="spellEnd"/>
-      <w:r>
-        <w:t xml:space="preserve"> from 0 – 127 and </w:t>
-      </w:r>
-      <w:proofErr w:type="spellStart"/>
-      <w:r>
-        <w:t>wd</w:t>
-      </w:r>
-      <w:proofErr w:type="spellEnd"/>
-      <w:r>
-        <w:t xml:space="preserve"> = 00000001000000101111110111111100</w:t>
+      <w:r>
+        <w:t>addr from 0 – 127 and wd = 00000001000000101111110111111100</w:t>
       </w:r>
     </w:p>
     <w:p>
@@ -699,21 +495,8 @@
         </w:numPr>
         <w:jc w:val="left"/>
       </w:pPr>
-      <w:proofErr w:type="spellStart"/>
-      <w:r>
-        <w:t>addr</w:t>
-      </w:r>
-      <w:proofErr w:type="spellEnd"/>
-      <w:r>
-        <w:t xml:space="preserve"> from 0 – 127 and </w:t>
-      </w:r>
-      <w:proofErr w:type="spellStart"/>
-      <w:r>
-        <w:t>wd</w:t>
-      </w:r>
-      <w:proofErr w:type="spellEnd"/>
-      <w:r>
-        <w:t xml:space="preserve"> = 11111100111111010000001000000001</w:t>
+      <w:r>
+        <w:t>addr from 0 – 127 and wd = 11111100111111010000001000000001</w:t>
       </w:r>
     </w:p>
     <w:p>
@@ -726,21 +509,8 @@
         </w:numPr>
         <w:jc w:val="left"/>
       </w:pPr>
-      <w:proofErr w:type="spellStart"/>
-      <w:r>
-        <w:t>addr</w:t>
-      </w:r>
-      <w:proofErr w:type="spellEnd"/>
-      <w:r>
-        <w:t xml:space="preserve"> from 0 – 127 and </w:t>
-      </w:r>
-      <w:proofErr w:type="spellStart"/>
-      <w:r>
-        <w:t>wd</w:t>
-      </w:r>
-      <w:proofErr w:type="spellEnd"/>
-      <w:r>
-        <w:t xml:space="preserve"> = 00000100000000111111111011111111</w:t>
+      <w:r>
+        <w:t>addr from 0 – 127 and wd = 00000100000000111111111011111111</w:t>
       </w:r>
     </w:p>
     <w:p>
@@ -753,21 +523,8 @@
         </w:numPr>
         <w:jc w:val="left"/>
       </w:pPr>
-      <w:proofErr w:type="spellStart"/>
-      <w:r>
-        <w:t>addr</w:t>
-      </w:r>
-      <w:proofErr w:type="spellEnd"/>
-      <w:r>
-        <w:t xml:space="preserve"> from 0 – 127 and </w:t>
-      </w:r>
-      <w:proofErr w:type="spellStart"/>
-      <w:r>
-        <w:t>wd</w:t>
-      </w:r>
-      <w:proofErr w:type="spellEnd"/>
-      <w:r>
-        <w:t xml:space="preserve"> = 11111110111111110000001100000100</w:t>
+      <w:r>
+        <w:t>addr from 0 – 127 and wd = 11111110111111110000001100000100</w:t>
       </w:r>
     </w:p>
     <w:p>
@@ -781,7 +538,10 @@
     </w:p>
     <w:p>
       <w:r>
-        <w:object w:dxaOrig="1520" w:dyaOrig="987">
+        <w:rPr>
+          <w:noProof/>
+        </w:rPr>
+        <w:object w:dxaOrig="1520" w:dyaOrig="987" w14:anchorId="072295CA">
           <v:shapetype id="_x0000_t75" coordsize="21600,21600" o:spt="75" o:preferrelative="t" path="m@4@5l@4@11@9@11@9@5xe" filled="f" stroked="f">
             <v:stroke joinstyle="miter"/>
             <v:formulas>
@@ -801,10 +561,10 @@
             <v:path o:extrusionok="f" gradientshapeok="t" o:connecttype="rect"/>
             <o:lock v:ext="edit" aspectratio="t"/>
           </v:shapetype>
-          <v:shape id="_x0000_i1025" type="#_x0000_t75" style="width:76.2pt;height:49.2pt" o:ole="">
+          <v:shape id="_x0000_i1025" type="#_x0000_t75" alt="" style="width:76.2pt;height:49.4pt;mso-width-percent:0;mso-height-percent:0;mso-width-percent:0;mso-height-percent:0" o:ole="">
             <v:imagedata r:id="rId7" o:title=""/>
           </v:shape>
-          <o:OLEObject Type="Embed" ProgID="Excel.Sheet.12" ShapeID="_x0000_i1025" DrawAspect="Icon" ObjectID="_1574714263" r:id="rId8"/>
+          <o:OLEObject Type="Embed" ProgID="Excel.Sheet.12" ShapeID="_x0000_i1025" DrawAspect="Icon" ObjectID="_1598806655" r:id="rId8"/>
         </w:object>
       </w:r>
     </w:p>
@@ -822,13 +582,8 @@
       <w:r>
         <w:t xml:space="preserve">if it could generate the correct output. I set we = ‘1’ and gave different combination of </w:t>
       </w:r>
-      <w:proofErr w:type="spellStart"/>
-      <w:r>
-        <w:t>addr</w:t>
-      </w:r>
-      <w:proofErr w:type="spellEnd"/>
-      <w:r>
-        <w:t xml:space="preserve"> and wd.</w:t>
+      <w:r>
+        <w:t>addr and wd.</w:t>
       </w:r>
     </w:p>
     <w:p>
@@ -883,7 +638,7 @@
           <w:noProof/>
         </w:rPr>
         <w:drawing>
-          <wp:inline distT="0" distB="0" distL="0" distR="0">
+          <wp:inline distT="0" distB="0" distL="0" distR="0" wp14:anchorId="2A8D9E65" wp14:editId="16024563">
             <wp:extent cx="6179820" cy="1089660"/>
             <wp:effectExtent l="0" t="0" r="0" b="0"/>
             <wp:docPr id="2" name="Picture 2"/>
@@ -995,7 +750,7 @@
           <w:noProof/>
         </w:rPr>
         <w:drawing>
-          <wp:inline distT="0" distB="0" distL="0" distR="0">
+          <wp:inline distT="0" distB="0" distL="0" distR="0" wp14:anchorId="702C9F62" wp14:editId="7AEB6A2F">
             <wp:extent cx="6179820" cy="1089660"/>
             <wp:effectExtent l="0" t="0" r="0" b="0"/>
             <wp:docPr id="8" name="Picture 8"/>
@@ -1068,30 +823,8 @@
         <w:rPr>
           <w:rFonts w:ascii="Ubuntu Mono" w:eastAsia="东文宋体" w:hAnsi="Ubuntu Mono" w:cs="Ubuntu Mono"/>
         </w:rPr>
-        <w:t xml:space="preserve">set the </w:t>
-      </w:r>
-      <w:proofErr w:type="spellStart"/>
-      <w:r>
-        <w:rPr>
-          <w:rFonts w:ascii="Ubuntu Mono" w:eastAsia="东文宋体" w:hAnsi="Ubuntu Mono" w:cs="Ubuntu Mono"/>
-        </w:rPr>
-        <w:t>rst</w:t>
-      </w:r>
-      <w:proofErr w:type="spellEnd"/>
-      <w:r>
-        <w:rPr>
-          <w:rFonts w:ascii="Ubuntu Mono" w:eastAsia="东文宋体" w:hAnsi="Ubuntu Mono" w:cs="Ubuntu Mono"/>
-        </w:rPr>
-        <w:t xml:space="preserve"> = ‘1’ and reset everything and then continue change the </w:t>
-      </w:r>
-      <w:proofErr w:type="spellStart"/>
-      <w:r>
-        <w:rPr>
-          <w:rFonts w:ascii="Ubuntu Mono" w:eastAsia="东文宋体" w:hAnsi="Ubuntu Mono" w:cs="Ubuntu Mono"/>
-        </w:rPr>
-        <w:t>addr</w:t>
-      </w:r>
-      <w:proofErr w:type="spellEnd"/>
+        <w:t>set the rst = ‘1’ and reset everything and then continue change the addr</w:t>
+      </w:r>
     </w:p>
     <w:p>
       <w:pPr>
@@ -1143,7 +876,7 @@
           <w:noProof/>
         </w:rPr>
         <w:drawing>
-          <wp:inline distT="0" distB="0" distL="0" distR="0">
+          <wp:inline distT="0" distB="0" distL="0" distR="0" wp14:anchorId="34558962" wp14:editId="50843544">
             <wp:extent cx="6179820" cy="1097280"/>
             <wp:effectExtent l="0" t="0" r="0" b="7620"/>
             <wp:docPr id="6" name="Picture 6"/>
@@ -1222,43 +955,7 @@
         <w:rPr>
           <w:rFonts w:ascii="Ubuntu Mono" w:eastAsia="东文宋体" w:hAnsi="Ubuntu Mono" w:cs="Ubuntu Mono"/>
         </w:rPr>
-        <w:t xml:space="preserve">continue change the </w:t>
-      </w:r>
-      <w:proofErr w:type="spellStart"/>
-      <w:r>
-        <w:rPr>
-          <w:rFonts w:ascii="Ubuntu Mono" w:eastAsia="东文宋体" w:hAnsi="Ubuntu Mono" w:cs="Ubuntu Mono"/>
-        </w:rPr>
-        <w:t>addr</w:t>
-      </w:r>
-      <w:proofErr w:type="spellEnd"/>
-      <w:r>
-        <w:rPr>
-          <w:rFonts w:ascii="Ubuntu Mono" w:eastAsia="东文宋体" w:hAnsi="Ubuntu Mono" w:cs="Ubuntu Mono"/>
-        </w:rPr>
-        <w:t xml:space="preserve"> and check the </w:t>
-      </w:r>
-      <w:proofErr w:type="spellStart"/>
-      <w:proofErr w:type="gramStart"/>
-      <w:r>
-        <w:rPr>
-          <w:rFonts w:ascii="Ubuntu Mono" w:eastAsia="东文宋体" w:hAnsi="Ubuntu Mono" w:cs="Ubuntu Mono"/>
-        </w:rPr>
-        <w:t>rd</w:t>
-      </w:r>
-      <w:proofErr w:type="spellEnd"/>
-      <w:r>
-        <w:rPr>
-          <w:rFonts w:ascii="Ubuntu Mono" w:eastAsia="东文宋体" w:hAnsi="Ubuntu Mono" w:cs="Ubuntu Mono"/>
-        </w:rPr>
-        <w:t>[</w:t>
-      </w:r>
-      <w:proofErr w:type="gramEnd"/>
-      <w:r>
-        <w:rPr>
-          <w:rFonts w:ascii="Ubuntu Mono" w:eastAsia="东文宋体" w:hAnsi="Ubuntu Mono" w:cs="Ubuntu Mono"/>
-        </w:rPr>
-        <w:t>31:0]</w:t>
+        <w:t>continue change the addr and check the rd[31:0]</w:t>
       </w:r>
     </w:p>
     <w:p>
@@ -1312,7 +1009,7 @@
           <w:noProof/>
         </w:rPr>
         <w:drawing>
-          <wp:inline distT="0" distB="0" distL="0" distR="0">
+          <wp:inline distT="0" distB="0" distL="0" distR="0" wp14:anchorId="7AFC422C" wp14:editId="3A839556">
             <wp:extent cx="6179820" cy="1089660"/>
             <wp:effectExtent l="0" t="0" r="0" b="0"/>
             <wp:docPr id="12" name="Picture 12"/>
@@ -1419,7 +1116,7 @@
           <w:noProof/>
         </w:rPr>
         <w:drawing>
-          <wp:inline distT="0" distB="0" distL="0" distR="0">
+          <wp:inline distT="0" distB="0" distL="0" distR="0" wp14:anchorId="6504C7C0" wp14:editId="037003D8">
             <wp:extent cx="6187440" cy="914400"/>
             <wp:effectExtent l="0" t="0" r="3810" b="0"/>
             <wp:docPr id="13" name="Picture 13"/>
@@ -1492,30 +1189,8 @@
         <w:rPr>
           <w:rFonts w:ascii="Ubuntu Mono" w:eastAsia="东文宋体" w:hAnsi="Ubuntu Mono" w:cs="Ubuntu Mono"/>
         </w:rPr>
-        <w:t xml:space="preserve">set the </w:t>
-      </w:r>
-      <w:proofErr w:type="spellStart"/>
-      <w:r>
-        <w:rPr>
-          <w:rFonts w:ascii="Ubuntu Mono" w:eastAsia="东文宋体" w:hAnsi="Ubuntu Mono" w:cs="Ubuntu Mono"/>
-        </w:rPr>
-        <w:t>rst</w:t>
-      </w:r>
-      <w:proofErr w:type="spellEnd"/>
-      <w:r>
-        <w:rPr>
-          <w:rFonts w:ascii="Ubuntu Mono" w:eastAsia="东文宋体" w:hAnsi="Ubuntu Mono" w:cs="Ubuntu Mono"/>
-        </w:rPr>
-        <w:t xml:space="preserve"> = ‘1’ and reset everything and then continue change the </w:t>
-      </w:r>
-      <w:proofErr w:type="spellStart"/>
-      <w:r>
-        <w:rPr>
-          <w:rFonts w:ascii="Ubuntu Mono" w:eastAsia="东文宋体" w:hAnsi="Ubuntu Mono" w:cs="Ubuntu Mono"/>
-        </w:rPr>
-        <w:t>addr</w:t>
-      </w:r>
-      <w:proofErr w:type="spellEnd"/>
+        <w:t>set the rst = ‘1’ and reset everything and then continue change the addr</w:t>
+      </w:r>
     </w:p>
     <w:p>
       <w:pPr>
@@ -1549,7 +1224,7 @@
           <w:noProof/>
         </w:rPr>
         <w:drawing>
-          <wp:inline distT="0" distB="0" distL="0" distR="0">
+          <wp:inline distT="0" distB="0" distL="0" distR="0" wp14:anchorId="7B5028F1" wp14:editId="4D3F9D96">
             <wp:extent cx="6179820" cy="1089660"/>
             <wp:effectExtent l="0" t="0" r="0" b="0"/>
             <wp:docPr id="16" name="Picture 16"/>
@@ -1622,43 +1297,7 @@
         <w:rPr>
           <w:rFonts w:ascii="Ubuntu Mono" w:eastAsia="东文宋体" w:hAnsi="Ubuntu Mono" w:cs="Ubuntu Mono"/>
         </w:rPr>
-        <w:t xml:space="preserve"> continue change the </w:t>
-      </w:r>
-      <w:proofErr w:type="spellStart"/>
-      <w:r>
-        <w:rPr>
-          <w:rFonts w:ascii="Ubuntu Mono" w:eastAsia="东文宋体" w:hAnsi="Ubuntu Mono" w:cs="Ubuntu Mono"/>
-        </w:rPr>
-        <w:t>addr</w:t>
-      </w:r>
-      <w:proofErr w:type="spellEnd"/>
-      <w:r>
-        <w:rPr>
-          <w:rFonts w:ascii="Ubuntu Mono" w:eastAsia="东文宋体" w:hAnsi="Ubuntu Mono" w:cs="Ubuntu Mono"/>
-        </w:rPr>
-        <w:t xml:space="preserve"> and check the </w:t>
-      </w:r>
-      <w:proofErr w:type="spellStart"/>
-      <w:proofErr w:type="gramStart"/>
-      <w:r>
-        <w:rPr>
-          <w:rFonts w:ascii="Ubuntu Mono" w:eastAsia="东文宋体" w:hAnsi="Ubuntu Mono" w:cs="Ubuntu Mono"/>
-        </w:rPr>
-        <w:t>rd</w:t>
-      </w:r>
-      <w:proofErr w:type="spellEnd"/>
-      <w:r>
-        <w:rPr>
-          <w:rFonts w:ascii="Ubuntu Mono" w:eastAsia="东文宋体" w:hAnsi="Ubuntu Mono" w:cs="Ubuntu Mono"/>
-        </w:rPr>
-        <w:t>[</w:t>
-      </w:r>
-      <w:proofErr w:type="gramEnd"/>
-      <w:r>
-        <w:rPr>
-          <w:rFonts w:ascii="Ubuntu Mono" w:eastAsia="东文宋体" w:hAnsi="Ubuntu Mono" w:cs="Ubuntu Mono"/>
-        </w:rPr>
-        <w:t>31:0]</w:t>
+        <w:t xml:space="preserve"> continue change the addr and check the rd[31:0]</w:t>
       </w:r>
     </w:p>
     <w:p>

</xml_diff>